<commit_message>
add more labels to doc
</commit_message>
<xml_diff>
--- a/CLIENT LABELS.docx
+++ b/CLIENT LABELS.docx
@@ -259,7 +259,6 @@
         </w:rPr>
         <w:t xml:space="preserve"> </w:t>
       </w:r>
-      <w:proofErr w:type="spellStart"/>
       <w:r>
         <w:rPr>
           <w:b/>
@@ -269,7 +268,6 @@
         </w:rPr>
         <w:t>COFFEE</w:t>
       </w:r>
-      <w:proofErr w:type="spellEnd"/>
     </w:p>
     <w:p>
       <w:pPr>
@@ -298,7 +296,6 @@
         </w:rPr>
         <w:t xml:space="preserve"> </w:t>
       </w:r>
-      <w:proofErr w:type="spellStart"/>
       <w:r>
         <w:rPr>
           <w:b/>
@@ -308,115 +305,63 @@
         </w:rPr>
         <w:t>COFFEE</w:t>
       </w:r>
-      <w:proofErr w:type="spellEnd"/>
-    </w:p>
-    <w:p>
-      <w:pPr>
-        <w:rPr>
-          <w:b/>
-          <w:bCs/>
-          <w:sz w:val="144"/>
-          <w:szCs w:val="144"/>
-        </w:rPr>
-      </w:pPr>
-      <w:r>
-        <w:rPr>
-          <w:b/>
-          <w:bCs/>
-          <w:sz w:val="144"/>
-          <w:szCs w:val="144"/>
-        </w:rPr>
-        <w:t xml:space="preserve">SUGAR </w:t>
-      </w:r>
-      <w:proofErr w:type="spellStart"/>
-      <w:r>
-        <w:rPr>
-          <w:b/>
-          <w:bCs/>
-          <w:sz w:val="144"/>
-          <w:szCs w:val="144"/>
-        </w:rPr>
-        <w:t>SUGAR</w:t>
-      </w:r>
-      <w:proofErr w:type="spellEnd"/>
-      <w:r>
-        <w:rPr>
-          <w:b/>
-          <w:bCs/>
-          <w:sz w:val="144"/>
-          <w:szCs w:val="144"/>
-        </w:rPr>
-        <w:t xml:space="preserve"> </w:t>
-      </w:r>
-    </w:p>
-    <w:p>
-      <w:pPr>
-        <w:rPr>
-          <w:b/>
-          <w:bCs/>
-          <w:sz w:val="144"/>
-          <w:szCs w:val="144"/>
-        </w:rPr>
-      </w:pPr>
-      <w:r>
-        <w:rPr>
-          <w:b/>
-          <w:bCs/>
-          <w:sz w:val="144"/>
-          <w:szCs w:val="144"/>
-        </w:rPr>
-        <w:t xml:space="preserve">SUGAR </w:t>
-      </w:r>
-      <w:proofErr w:type="spellStart"/>
-      <w:r>
-        <w:rPr>
-          <w:b/>
-          <w:bCs/>
-          <w:sz w:val="144"/>
-          <w:szCs w:val="144"/>
-        </w:rPr>
-        <w:t>SUGAR</w:t>
-      </w:r>
-      <w:proofErr w:type="spellEnd"/>
-      <w:r>
-        <w:rPr>
-          <w:b/>
-          <w:bCs/>
-          <w:sz w:val="144"/>
-          <w:szCs w:val="144"/>
-        </w:rPr>
-        <w:t xml:space="preserve"> </w:t>
-      </w:r>
-    </w:p>
-    <w:p>
-      <w:pPr>
-        <w:rPr>
-          <w:b/>
-          <w:bCs/>
-          <w:sz w:val="144"/>
-          <w:szCs w:val="144"/>
-        </w:rPr>
-      </w:pPr>
-      <w:r>
-        <w:rPr>
-          <w:b/>
-          <w:bCs/>
-          <w:sz w:val="144"/>
-          <w:szCs w:val="144"/>
-        </w:rPr>
-        <w:t xml:space="preserve">SUGAR </w:t>
-      </w:r>
-      <w:proofErr w:type="spellStart"/>
-      <w:r>
-        <w:rPr>
-          <w:b/>
-          <w:bCs/>
-          <w:sz w:val="144"/>
-          <w:szCs w:val="144"/>
-        </w:rPr>
-        <w:t>SUGAR</w:t>
-      </w:r>
-      <w:proofErr w:type="spellEnd"/>
+    </w:p>
+    <w:p>
+      <w:pPr>
+        <w:rPr>
+          <w:b/>
+          <w:bCs/>
+          <w:sz w:val="144"/>
+          <w:szCs w:val="144"/>
+        </w:rPr>
+      </w:pPr>
+      <w:r>
+        <w:rPr>
+          <w:b/>
+          <w:bCs/>
+          <w:sz w:val="144"/>
+          <w:szCs w:val="144"/>
+        </w:rPr>
+        <w:t xml:space="preserve">SUGAR SUGAR </w:t>
+      </w:r>
+    </w:p>
+    <w:p>
+      <w:pPr>
+        <w:rPr>
+          <w:b/>
+          <w:bCs/>
+          <w:sz w:val="144"/>
+          <w:szCs w:val="144"/>
+        </w:rPr>
+      </w:pPr>
+      <w:r>
+        <w:rPr>
+          <w:b/>
+          <w:bCs/>
+          <w:sz w:val="144"/>
+          <w:szCs w:val="144"/>
+        </w:rPr>
+        <w:t xml:space="preserve">SUGAR SUGAR </w:t>
+      </w:r>
+    </w:p>
+    <w:p>
+      <w:pPr>
+        <w:rPr>
+          <w:b/>
+          <w:bCs/>
+          <w:sz w:val="144"/>
+          <w:szCs w:val="144"/>
+        </w:rPr>
+      </w:pPr>
+      <w:r>
+        <w:rPr>
+          <w:b/>
+          <w:bCs/>
+          <w:sz w:val="144"/>
+          <w:szCs w:val="144"/>
+        </w:rPr>
+        <w:t>SUGAR SUGAR</w:t>
+      </w:r>
     </w:p>
     <w:p>
       <w:pPr>
@@ -493,24 +438,26 @@
           <w:szCs w:val="144"/>
         </w:rPr>
         <w:br/>
-      </w:r>
-      <w:r>
-        <w:rPr>
-          <w:b/>
-          <w:bCs/>
-          <w:sz w:val="144"/>
-          <w:szCs w:val="144"/>
-        </w:rPr>
-        <w:t>GRAND</w:t>
-      </w:r>
-      <w:r>
-        <w:rPr>
-          <w:b/>
-          <w:bCs/>
-          <w:sz w:val="144"/>
-          <w:szCs w:val="144"/>
-        </w:rPr>
-        <w:t>DAD</w:t>
+        <w:t>GRANDDAD</w:t>
+      </w:r>
+    </w:p>
+    <w:p>
+      <w:pPr>
+        <w:rPr>
+          <w:b/>
+          <w:bCs/>
+          <w:sz w:val="144"/>
+          <w:szCs w:val="144"/>
+        </w:rPr>
+      </w:pPr>
+      <w:r>
+        <w:rPr>
+          <w:b/>
+          <w:bCs/>
+          <w:sz w:val="144"/>
+          <w:szCs w:val="144"/>
+        </w:rPr>
+        <w:t>LAUNDRY CUPBOARD</w:t>
       </w:r>
     </w:p>
     <w:sectPr>

</xml_diff>